<commit_message>
Reduce package size by changing image source to rawcdn.githack.
</commit_message>
<xml_diff>
--- a/inst/template/inst/resources/word-template.docx
+++ b/inst/template/inst/resources/word-template.docx
@@ -7,7 +7,10 @@
         <w:pStyle w:val="Title"/>
       </w:pPr>
       <w:r>
-        <w:t>Results from the State of the Soils Assessment</w:t>
+        <w:t xml:space="preserve">Results from </w:t>
+      </w:r>
+      <w:r>
+        <w:t>[INSERT PROJECT NAME]</w:t>
       </w:r>
     </w:p>
     <w:p>
@@ -67,7 +70,7 @@
     </w:p>
     <w:p>
       <w:pPr>
-        <w:pStyle w:val="Heading4"/>
+        <w:pStyle w:val="Heading8"/>
       </w:pPr>
       <w:r>
         <w:t>Heading 4</w:t>
@@ -76,6 +79,9 @@
     <w:p>
       <w:pPr>
         <w:pStyle w:val="BodyText"/>
+        <w:rPr>
+          <w:rStyle w:val="VerbatimChar"/>
+        </w:rPr>
       </w:pPr>
     </w:p>
     <w:p>
@@ -158,9 +164,7 @@
       <w:pPr>
         <w:pStyle w:val="ImageCaption"/>
         <w:rPr>
-          <w:rStyle w:val="Hyperlink"/>
           <w:color w:val="595959" w:themeColor="text1" w:themeTint="A6"/>
-          <w:u w:val="none"/>
         </w:rPr>
       </w:pPr>
     </w:p>
@@ -187,6 +191,8 @@
     <w:p/>
     <w:p/>
     <w:p/>
+    <w:p/>
+    <w:p/>
   </w:endnote>
   <w:endnote w:type="continuationSeparator" w:id="0">
     <w:p>
@@ -194,6 +200,8 @@
         <w:continuationSeparator/>
       </w:r>
     </w:p>
+    <w:p/>
+    <w:p/>
     <w:p/>
     <w:p/>
     <w:p/>
@@ -251,6 +259,8 @@
   <w:p/>
   <w:p/>
   <w:p/>
+  <w:p/>
+  <w:p/>
 </w:ftr>
 </file>
 
@@ -271,7 +281,7 @@
         <w:color w:val="023B2C"/>
         <w:szCs w:val="20"/>
       </w:rPr>
-      <w:t>State of the Soils Assessment</w:t>
+      <w:t>[INSERT PROJECT NAME]</w:t>
     </w:r>
     <w:r>
       <w:rPr>
@@ -325,6 +335,8 @@
       <w:fldChar w:fldCharType="end"/>
     </w:r>
   </w:p>
+  <w:p/>
+  <w:p/>
 </w:ftr>
 </file>
 
@@ -339,6 +351,8 @@
     <w:p/>
     <w:p/>
     <w:p/>
+    <w:p/>
+    <w:p/>
   </w:footnote>
   <w:footnote w:type="continuationSeparator" w:id="0">
     <w:p>
@@ -346,6 +360,8 @@
         <w:continuationSeparator/>
       </w:r>
     </w:p>
+    <w:p/>
+    <w:p/>
     <w:p/>
     <w:p/>
     <w:p/>
@@ -358,7 +374,7 @@
   <w:abstractNum w:abstractNumId="0" w15:restartNumberingAfterBreak="0">
     <w:nsid w:val="FFFFFF7C"/>
     <w:multiLevelType w:val="singleLevel"/>
-    <w:tmpl w:val="94228300"/>
+    <w:tmpl w:val="528E7A4C"/>
     <w:lvl w:ilvl="0">
       <w:start w:val="1"/>
       <w:numFmt w:val="decimal"/>
@@ -375,7 +391,7 @@
   <w:abstractNum w:abstractNumId="1" w15:restartNumberingAfterBreak="0">
     <w:nsid w:val="FFFFFF7D"/>
     <w:multiLevelType w:val="singleLevel"/>
-    <w:tmpl w:val="917E34B6"/>
+    <w:tmpl w:val="8A2C5B3E"/>
     <w:lvl w:ilvl="0">
       <w:start w:val="1"/>
       <w:numFmt w:val="decimal"/>
@@ -392,7 +408,7 @@
   <w:abstractNum w:abstractNumId="2" w15:restartNumberingAfterBreak="0">
     <w:nsid w:val="FFFFFF7E"/>
     <w:multiLevelType w:val="singleLevel"/>
-    <w:tmpl w:val="737CE50E"/>
+    <w:tmpl w:val="93FA50C0"/>
     <w:lvl w:ilvl="0">
       <w:start w:val="1"/>
       <w:numFmt w:val="decimal"/>
@@ -409,7 +425,7 @@
   <w:abstractNum w:abstractNumId="3" w15:restartNumberingAfterBreak="0">
     <w:nsid w:val="FFFFFF7F"/>
     <w:multiLevelType w:val="singleLevel"/>
-    <w:tmpl w:val="E39087CC"/>
+    <w:tmpl w:val="1EA871B0"/>
     <w:lvl w:ilvl="0">
       <w:start w:val="1"/>
       <w:numFmt w:val="decimal"/>
@@ -426,7 +442,7 @@
   <w:abstractNum w:abstractNumId="4" w15:restartNumberingAfterBreak="0">
     <w:nsid w:val="FFFFFF80"/>
     <w:multiLevelType w:val="singleLevel"/>
-    <w:tmpl w:val="683E69B4"/>
+    <w:tmpl w:val="D2EC2AF0"/>
     <w:lvl w:ilvl="0">
       <w:start w:val="1"/>
       <w:numFmt w:val="bullet"/>
@@ -446,7 +462,7 @@
   <w:abstractNum w:abstractNumId="5" w15:restartNumberingAfterBreak="0">
     <w:nsid w:val="FFFFFF81"/>
     <w:multiLevelType w:val="singleLevel"/>
-    <w:tmpl w:val="11CC3F10"/>
+    <w:tmpl w:val="7DFCA460"/>
     <w:lvl w:ilvl="0">
       <w:start w:val="1"/>
       <w:numFmt w:val="bullet"/>
@@ -466,7 +482,7 @@
   <w:abstractNum w:abstractNumId="6" w15:restartNumberingAfterBreak="0">
     <w:nsid w:val="FFFFFF82"/>
     <w:multiLevelType w:val="singleLevel"/>
-    <w:tmpl w:val="F59E6E00"/>
+    <w:tmpl w:val="8FBA3D62"/>
     <w:lvl w:ilvl="0">
       <w:start w:val="1"/>
       <w:numFmt w:val="bullet"/>
@@ -486,7 +502,7 @@
   <w:abstractNum w:abstractNumId="7" w15:restartNumberingAfterBreak="0">
     <w:nsid w:val="FFFFFF83"/>
     <w:multiLevelType w:val="singleLevel"/>
-    <w:tmpl w:val="08446398"/>
+    <w:tmpl w:val="2F3A25E0"/>
     <w:lvl w:ilvl="0">
       <w:start w:val="1"/>
       <w:numFmt w:val="bullet"/>
@@ -527,7 +543,7 @@
   <w:abstractNum w:abstractNumId="9" w15:restartNumberingAfterBreak="0">
     <w:nsid w:val="FFFFFF89"/>
     <w:multiLevelType w:val="singleLevel"/>
-    <w:tmpl w:val="D8548598"/>
+    <w:tmpl w:val="868668A2"/>
     <w:lvl w:ilvl="0">
       <w:start w:val="1"/>
       <w:numFmt w:val="bullet"/>
@@ -1824,6 +1840,168 @@
   </w:num>
   <w:num w:numId="310" w16cid:durableId="1788814993">
     <w:abstractNumId w:val="12"/>
+  </w:num>
+  <w:num w:numId="311" w16cid:durableId="1424913485">
+    <w:abstractNumId w:val="9"/>
+  </w:num>
+  <w:num w:numId="312" w16cid:durableId="1951859942">
+    <w:abstractNumId w:val="7"/>
+  </w:num>
+  <w:num w:numId="313" w16cid:durableId="1821656190">
+    <w:abstractNumId w:val="6"/>
+  </w:num>
+  <w:num w:numId="314" w16cid:durableId="2127432755">
+    <w:abstractNumId w:val="5"/>
+  </w:num>
+  <w:num w:numId="315" w16cid:durableId="455297285">
+    <w:abstractNumId w:val="4"/>
+  </w:num>
+  <w:num w:numId="316" w16cid:durableId="918253154">
+    <w:abstractNumId w:val="3"/>
+  </w:num>
+  <w:num w:numId="317" w16cid:durableId="850609835">
+    <w:abstractNumId w:val="2"/>
+  </w:num>
+  <w:num w:numId="318" w16cid:durableId="1690914726">
+    <w:abstractNumId w:val="1"/>
+  </w:num>
+  <w:num w:numId="319" w16cid:durableId="117842239">
+    <w:abstractNumId w:val="0"/>
+  </w:num>
+  <w:num w:numId="320" w16cid:durableId="592519293">
+    <w:abstractNumId w:val="9"/>
+  </w:num>
+  <w:num w:numId="321" w16cid:durableId="616911386">
+    <w:abstractNumId w:val="7"/>
+  </w:num>
+  <w:num w:numId="322" w16cid:durableId="99374243">
+    <w:abstractNumId w:val="6"/>
+  </w:num>
+  <w:num w:numId="323" w16cid:durableId="1014573045">
+    <w:abstractNumId w:val="5"/>
+  </w:num>
+  <w:num w:numId="324" w16cid:durableId="1926524519">
+    <w:abstractNumId w:val="4"/>
+  </w:num>
+  <w:num w:numId="325" w16cid:durableId="1641230065">
+    <w:abstractNumId w:val="3"/>
+  </w:num>
+  <w:num w:numId="326" w16cid:durableId="2001884978">
+    <w:abstractNumId w:val="2"/>
+  </w:num>
+  <w:num w:numId="327" w16cid:durableId="1836646967">
+    <w:abstractNumId w:val="1"/>
+  </w:num>
+  <w:num w:numId="328" w16cid:durableId="641346170">
+    <w:abstractNumId w:val="0"/>
+  </w:num>
+  <w:num w:numId="329" w16cid:durableId="1881239338">
+    <w:abstractNumId w:val="9"/>
+  </w:num>
+  <w:num w:numId="330" w16cid:durableId="1731076628">
+    <w:abstractNumId w:val="7"/>
+  </w:num>
+  <w:num w:numId="331" w16cid:durableId="679936709">
+    <w:abstractNumId w:val="6"/>
+  </w:num>
+  <w:num w:numId="332" w16cid:durableId="1021276170">
+    <w:abstractNumId w:val="5"/>
+  </w:num>
+  <w:num w:numId="333" w16cid:durableId="483664325">
+    <w:abstractNumId w:val="4"/>
+  </w:num>
+  <w:num w:numId="334" w16cid:durableId="351734951">
+    <w:abstractNumId w:val="3"/>
+  </w:num>
+  <w:num w:numId="335" w16cid:durableId="354189007">
+    <w:abstractNumId w:val="2"/>
+  </w:num>
+  <w:num w:numId="336" w16cid:durableId="1290235323">
+    <w:abstractNumId w:val="1"/>
+  </w:num>
+  <w:num w:numId="337" w16cid:durableId="719593522">
+    <w:abstractNumId w:val="0"/>
+  </w:num>
+  <w:num w:numId="338" w16cid:durableId="210113145">
+    <w:abstractNumId w:val="9"/>
+  </w:num>
+  <w:num w:numId="339" w16cid:durableId="1204711070">
+    <w:abstractNumId w:val="7"/>
+  </w:num>
+  <w:num w:numId="340" w16cid:durableId="1139808666">
+    <w:abstractNumId w:val="6"/>
+  </w:num>
+  <w:num w:numId="341" w16cid:durableId="670766108">
+    <w:abstractNumId w:val="5"/>
+  </w:num>
+  <w:num w:numId="342" w16cid:durableId="1084647205">
+    <w:abstractNumId w:val="4"/>
+  </w:num>
+  <w:num w:numId="343" w16cid:durableId="225188002">
+    <w:abstractNumId w:val="3"/>
+  </w:num>
+  <w:num w:numId="344" w16cid:durableId="1207060525">
+    <w:abstractNumId w:val="2"/>
+  </w:num>
+  <w:num w:numId="345" w16cid:durableId="1602493524">
+    <w:abstractNumId w:val="1"/>
+  </w:num>
+  <w:num w:numId="346" w16cid:durableId="1837501413">
+    <w:abstractNumId w:val="0"/>
+  </w:num>
+  <w:num w:numId="347" w16cid:durableId="43523826">
+    <w:abstractNumId w:val="9"/>
+  </w:num>
+  <w:num w:numId="348" w16cid:durableId="1404403318">
+    <w:abstractNumId w:val="7"/>
+  </w:num>
+  <w:num w:numId="349" w16cid:durableId="1942031202">
+    <w:abstractNumId w:val="6"/>
+  </w:num>
+  <w:num w:numId="350" w16cid:durableId="1661619172">
+    <w:abstractNumId w:val="5"/>
+  </w:num>
+  <w:num w:numId="351" w16cid:durableId="1508909899">
+    <w:abstractNumId w:val="4"/>
+  </w:num>
+  <w:num w:numId="352" w16cid:durableId="95832535">
+    <w:abstractNumId w:val="3"/>
+  </w:num>
+  <w:num w:numId="353" w16cid:durableId="1834178781">
+    <w:abstractNumId w:val="2"/>
+  </w:num>
+  <w:num w:numId="354" w16cid:durableId="1596742958">
+    <w:abstractNumId w:val="1"/>
+  </w:num>
+  <w:num w:numId="355" w16cid:durableId="1744140274">
+    <w:abstractNumId w:val="0"/>
+  </w:num>
+  <w:num w:numId="356" w16cid:durableId="1959601696">
+    <w:abstractNumId w:val="9"/>
+  </w:num>
+  <w:num w:numId="357" w16cid:durableId="1155606157">
+    <w:abstractNumId w:val="7"/>
+  </w:num>
+  <w:num w:numId="358" w16cid:durableId="2145390290">
+    <w:abstractNumId w:val="6"/>
+  </w:num>
+  <w:num w:numId="359" w16cid:durableId="403065852">
+    <w:abstractNumId w:val="5"/>
+  </w:num>
+  <w:num w:numId="360" w16cid:durableId="654529704">
+    <w:abstractNumId w:val="4"/>
+  </w:num>
+  <w:num w:numId="361" w16cid:durableId="1113981551">
+    <w:abstractNumId w:val="3"/>
+  </w:num>
+  <w:num w:numId="362" w16cid:durableId="2014603109">
+    <w:abstractNumId w:val="2"/>
+  </w:num>
+  <w:num w:numId="363" w16cid:durableId="624771961">
+    <w:abstractNumId w:val="1"/>
+  </w:num>
+  <w:num w:numId="364" w16cid:durableId="570117155">
+    <w:abstractNumId w:val="0"/>
   </w:num>
 </w:numbering>
 </file>
@@ -1981,7 +2159,7 @@
     <w:lsdException w:name="Balloon Text" w:semiHidden="1" w:unhideWhenUsed="1"/>
     <w:lsdException w:name="Table Theme" w:semiHidden="1" w:unhideWhenUsed="1"/>
     <w:lsdException w:name="Placeholder Text" w:semiHidden="1"/>
-    <w:lsdException w:name="No Spacing" w:uiPriority="1" w:qFormat="1"/>
+    <w:lsdException w:name="No Spacing" w:uiPriority="1"/>
     <w:lsdException w:name="Light Shading"/>
     <w:lsdException w:name="Light List"/>
     <w:lsdException w:name="Light Grid"/>
@@ -2187,7 +2365,7 @@
   <w:style w:type="paragraph" w:default="1" w:styleId="Normal">
     <w:name w:val="Normal"/>
     <w:qFormat/>
-    <w:rsid w:val="005E3399"/>
+    <w:rsid w:val="00CE7466"/>
     <w:pPr>
       <w:spacing w:before="180" w:after="180"/>
       <w:contextualSpacing/>
@@ -2285,98 +2463,62 @@
   </w:style>
   <w:style w:type="paragraph" w:styleId="Heading5">
     <w:name w:val="heading 5"/>
-    <w:basedOn w:val="Normal"/>
+    <w:basedOn w:val="Heading4"/>
     <w:next w:val="BodyText"/>
     <w:uiPriority w:val="9"/>
     <w:unhideWhenUsed/>
     <w:qFormat/>
-    <w:rsid w:val="0040264C"/>
+    <w:rsid w:val="00CE7466"/>
     <w:pPr>
-      <w:keepNext/>
-      <w:keepLines/>
-      <w:pageBreakBefore/>
-      <w:spacing w:before="200" w:after="0" w:line="20" w:lineRule="exact"/>
       <w:outlineLvl w:val="4"/>
     </w:pPr>
-    <w:rPr>
-      <w:rFonts w:asciiTheme="majorHAnsi" w:eastAsiaTheme="majorEastAsia" w:hAnsiTheme="majorHAnsi" w:cstheme="majorBidi"/>
-      <w:iCs/>
-      <w:color w:val="FFFFFF" w:themeColor="background1"/>
-      <w:sz w:val="16"/>
-    </w:rPr>
   </w:style>
   <w:style w:type="paragraph" w:styleId="Heading6">
     <w:name w:val="heading 6"/>
-    <w:basedOn w:val="Normal"/>
+    <w:basedOn w:val="Heading5"/>
     <w:next w:val="BodyText"/>
     <w:uiPriority w:val="9"/>
     <w:unhideWhenUsed/>
     <w:qFormat/>
-    <w:rsid w:val="0039228D"/>
+    <w:rsid w:val="00CE7466"/>
     <w:pPr>
-      <w:keepNext/>
-      <w:keepLines/>
-      <w:spacing w:before="200" w:after="0"/>
       <w:outlineLvl w:val="5"/>
     </w:pPr>
-    <w:rPr>
-      <w:rFonts w:asciiTheme="majorHAnsi" w:eastAsiaTheme="majorEastAsia" w:hAnsiTheme="majorHAnsi" w:cstheme="majorBidi"/>
-      <w:color w:val="FFFFFF" w:themeColor="background1"/>
-    </w:rPr>
   </w:style>
   <w:style w:type="paragraph" w:styleId="Heading7">
     <w:name w:val="heading 7"/>
-    <w:basedOn w:val="Normal"/>
+    <w:basedOn w:val="Heading6"/>
     <w:next w:val="BodyText"/>
     <w:uiPriority w:val="9"/>
     <w:unhideWhenUsed/>
     <w:qFormat/>
+    <w:rsid w:val="00CE7466"/>
     <w:pPr>
-      <w:keepNext/>
-      <w:keepLines/>
-      <w:spacing w:before="200" w:after="0"/>
       <w:outlineLvl w:val="6"/>
     </w:pPr>
-    <w:rPr>
-      <w:rFonts w:asciiTheme="majorHAnsi" w:eastAsiaTheme="majorEastAsia" w:hAnsiTheme="majorHAnsi" w:cstheme="majorBidi"/>
-      <w:color w:val="4F81BD" w:themeColor="accent1"/>
-    </w:rPr>
   </w:style>
   <w:style w:type="paragraph" w:styleId="Heading8">
     <w:name w:val="heading 8"/>
-    <w:basedOn w:val="Normal"/>
+    <w:basedOn w:val="Heading9"/>
     <w:next w:val="BodyText"/>
     <w:uiPriority w:val="9"/>
     <w:unhideWhenUsed/>
     <w:qFormat/>
+    <w:rsid w:val="00CE7466"/>
     <w:pPr>
-      <w:keepNext/>
-      <w:keepLines/>
-      <w:spacing w:before="200" w:after="0"/>
       <w:outlineLvl w:val="7"/>
     </w:pPr>
-    <w:rPr>
-      <w:rFonts w:asciiTheme="majorHAnsi" w:eastAsiaTheme="majorEastAsia" w:hAnsiTheme="majorHAnsi" w:cstheme="majorBidi"/>
-      <w:color w:val="4F81BD" w:themeColor="accent1"/>
-    </w:rPr>
   </w:style>
   <w:style w:type="paragraph" w:styleId="Heading9">
     <w:name w:val="heading 9"/>
-    <w:basedOn w:val="Normal"/>
+    <w:basedOn w:val="Heading7"/>
     <w:next w:val="BodyText"/>
     <w:uiPriority w:val="9"/>
     <w:unhideWhenUsed/>
-    <w:qFormat/>
+    <w:rsid w:val="00CE7466"/>
     <w:pPr>
-      <w:keepNext/>
-      <w:keepLines/>
-      <w:spacing w:before="200" w:after="0"/>
       <w:outlineLvl w:val="8"/>
     </w:pPr>
-    <w:rPr>
-      <w:rFonts w:asciiTheme="majorHAnsi" w:eastAsiaTheme="majorEastAsia" w:hAnsiTheme="majorHAnsi" w:cstheme="majorBidi"/>
-      <w:color w:val="4F81BD" w:themeColor="accent1"/>
-    </w:rPr>
   </w:style>
   <w:style w:type="character" w:default="1" w:styleId="DefaultParagraphFont">
     <w:name w:val="Default Paragraph Font"/>
@@ -2639,17 +2781,6 @@
       <w:sz w:val="22"/>
     </w:rPr>
   </w:style>
-  <w:style w:type="character" w:customStyle="1" w:styleId="SectionNumber">
-    <w:name w:val="Section Number"/>
-    <w:basedOn w:val="CaptionChar"/>
-  </w:style>
-  <w:style w:type="character" w:styleId="FootnoteReference">
-    <w:name w:val="footnote reference"/>
-    <w:basedOn w:val="CaptionChar"/>
-    <w:rPr>
-      <w:vertAlign w:val="superscript"/>
-    </w:rPr>
-  </w:style>
   <w:style w:type="character" w:styleId="Hyperlink">
     <w:name w:val="Hyperlink"/>
     <w:qFormat/>
@@ -2661,23 +2792,6 @@
       <w:u w:val="single"/>
     </w:rPr>
   </w:style>
-  <w:style w:type="paragraph" w:styleId="TOCHeading">
-    <w:name w:val="TOC Heading"/>
-    <w:basedOn w:val="Heading1"/>
-    <w:next w:val="BodyText"/>
-    <w:uiPriority w:val="39"/>
-    <w:unhideWhenUsed/>
-    <w:qFormat/>
-    <w:pPr>
-      <w:spacing w:before="240" w:line="259" w:lineRule="auto"/>
-      <w:outlineLvl w:val="9"/>
-    </w:pPr>
-    <w:rPr>
-      <w:b w:val="0"/>
-      <w:bCs w:val="0"/>
-      <w:color w:val="365F91" w:themeColor="accent1" w:themeShade="BF"/>
-    </w:rPr>
-  </w:style>
   <w:style w:type="paragraph" w:customStyle="1" w:styleId="SourceCode">
     <w:name w:val="Source Code"/>
     <w:basedOn w:val="Normal"/>
@@ -2686,348 +2800,6 @@
       <w:shd w:val="clear" w:color="auto" w:fill="F8F8F8"/>
       <w:wordWrap w:val="0"/>
     </w:pPr>
-  </w:style>
-  <w:style w:type="character" w:customStyle="1" w:styleId="KeywordTok">
-    <w:name w:val="KeywordTok"/>
-    <w:basedOn w:val="VerbatimChar"/>
-    <w:rPr>
-      <w:rFonts w:ascii="Consolas" w:hAnsi="Consolas"/>
-      <w:b/>
-      <w:color w:val="204A87"/>
-      <w:sz w:val="22"/>
-      <w:shd w:val="clear" w:color="auto" w:fill="F8F8F8"/>
-    </w:rPr>
-  </w:style>
-  <w:style w:type="character" w:customStyle="1" w:styleId="DataTypeTok">
-    <w:name w:val="DataTypeTok"/>
-    <w:basedOn w:val="VerbatimChar"/>
-    <w:rPr>
-      <w:rFonts w:ascii="Consolas" w:hAnsi="Consolas"/>
-      <w:color w:val="204A87"/>
-      <w:sz w:val="22"/>
-      <w:shd w:val="clear" w:color="auto" w:fill="F8F8F8"/>
-    </w:rPr>
-  </w:style>
-  <w:style w:type="character" w:customStyle="1" w:styleId="DecValTok">
-    <w:name w:val="DecValTok"/>
-    <w:basedOn w:val="VerbatimChar"/>
-    <w:rPr>
-      <w:rFonts w:ascii="Consolas" w:hAnsi="Consolas"/>
-      <w:color w:val="0000CF"/>
-      <w:sz w:val="22"/>
-      <w:shd w:val="clear" w:color="auto" w:fill="F8F8F8"/>
-    </w:rPr>
-  </w:style>
-  <w:style w:type="character" w:customStyle="1" w:styleId="BaseNTok">
-    <w:name w:val="BaseNTok"/>
-    <w:basedOn w:val="VerbatimChar"/>
-    <w:rPr>
-      <w:rFonts w:ascii="Consolas" w:hAnsi="Consolas"/>
-      <w:color w:val="0000CF"/>
-      <w:sz w:val="22"/>
-      <w:shd w:val="clear" w:color="auto" w:fill="F8F8F8"/>
-    </w:rPr>
-  </w:style>
-  <w:style w:type="character" w:customStyle="1" w:styleId="FloatTok">
-    <w:name w:val="FloatTok"/>
-    <w:basedOn w:val="VerbatimChar"/>
-    <w:rPr>
-      <w:rFonts w:ascii="Consolas" w:hAnsi="Consolas"/>
-      <w:color w:val="0000CF"/>
-      <w:sz w:val="22"/>
-      <w:shd w:val="clear" w:color="auto" w:fill="F8F8F8"/>
-    </w:rPr>
-  </w:style>
-  <w:style w:type="character" w:customStyle="1" w:styleId="ConstantTok">
-    <w:name w:val="ConstantTok"/>
-    <w:basedOn w:val="VerbatimChar"/>
-    <w:rPr>
-      <w:rFonts w:ascii="Consolas" w:hAnsi="Consolas"/>
-      <w:color w:val="000000"/>
-      <w:sz w:val="22"/>
-      <w:shd w:val="clear" w:color="auto" w:fill="F8F8F8"/>
-    </w:rPr>
-  </w:style>
-  <w:style w:type="character" w:customStyle="1" w:styleId="CharTok">
-    <w:name w:val="CharTok"/>
-    <w:basedOn w:val="VerbatimChar"/>
-    <w:rPr>
-      <w:rFonts w:ascii="Consolas" w:hAnsi="Consolas"/>
-      <w:color w:val="4E9A06"/>
-      <w:sz w:val="22"/>
-      <w:shd w:val="clear" w:color="auto" w:fill="F8F8F8"/>
-    </w:rPr>
-  </w:style>
-  <w:style w:type="character" w:customStyle="1" w:styleId="SpecialCharTok">
-    <w:name w:val="SpecialCharTok"/>
-    <w:basedOn w:val="VerbatimChar"/>
-    <w:rPr>
-      <w:rFonts w:ascii="Consolas" w:hAnsi="Consolas"/>
-      <w:color w:val="000000"/>
-      <w:sz w:val="22"/>
-      <w:shd w:val="clear" w:color="auto" w:fill="F8F8F8"/>
-    </w:rPr>
-  </w:style>
-  <w:style w:type="character" w:customStyle="1" w:styleId="StringTok">
-    <w:name w:val="StringTok"/>
-    <w:basedOn w:val="VerbatimChar"/>
-    <w:rPr>
-      <w:rFonts w:ascii="Consolas" w:hAnsi="Consolas"/>
-      <w:color w:val="4E9A06"/>
-      <w:sz w:val="22"/>
-      <w:shd w:val="clear" w:color="auto" w:fill="F8F8F8"/>
-    </w:rPr>
-  </w:style>
-  <w:style w:type="character" w:customStyle="1" w:styleId="VerbatimStringTok">
-    <w:name w:val="VerbatimStringTok"/>
-    <w:basedOn w:val="VerbatimChar"/>
-    <w:rPr>
-      <w:rFonts w:ascii="Consolas" w:hAnsi="Consolas"/>
-      <w:color w:val="4E9A06"/>
-      <w:sz w:val="22"/>
-      <w:shd w:val="clear" w:color="auto" w:fill="F8F8F8"/>
-    </w:rPr>
-  </w:style>
-  <w:style w:type="character" w:customStyle="1" w:styleId="SpecialStringTok">
-    <w:name w:val="SpecialStringTok"/>
-    <w:basedOn w:val="VerbatimChar"/>
-    <w:rPr>
-      <w:rFonts w:ascii="Consolas" w:hAnsi="Consolas"/>
-      <w:color w:val="4E9A06"/>
-      <w:sz w:val="22"/>
-      <w:shd w:val="clear" w:color="auto" w:fill="F8F8F8"/>
-    </w:rPr>
-  </w:style>
-  <w:style w:type="character" w:customStyle="1" w:styleId="ImportTok">
-    <w:name w:val="ImportTok"/>
-    <w:basedOn w:val="VerbatimChar"/>
-    <w:rPr>
-      <w:rFonts w:ascii="Consolas" w:hAnsi="Consolas"/>
-      <w:sz w:val="22"/>
-      <w:shd w:val="clear" w:color="auto" w:fill="F8F8F8"/>
-    </w:rPr>
-  </w:style>
-  <w:style w:type="character" w:customStyle="1" w:styleId="CommentTok">
-    <w:name w:val="CommentTok"/>
-    <w:basedOn w:val="VerbatimChar"/>
-    <w:rPr>
-      <w:rFonts w:ascii="Consolas" w:hAnsi="Consolas"/>
-      <w:i/>
-      <w:color w:val="8F5902"/>
-      <w:sz w:val="22"/>
-      <w:shd w:val="clear" w:color="auto" w:fill="F8F8F8"/>
-    </w:rPr>
-  </w:style>
-  <w:style w:type="character" w:customStyle="1" w:styleId="DocumentationTok">
-    <w:name w:val="DocumentationTok"/>
-    <w:basedOn w:val="VerbatimChar"/>
-    <w:rPr>
-      <w:rFonts w:ascii="Consolas" w:hAnsi="Consolas"/>
-      <w:b/>
-      <w:i/>
-      <w:color w:val="8F5902"/>
-      <w:sz w:val="22"/>
-      <w:shd w:val="clear" w:color="auto" w:fill="F8F8F8"/>
-    </w:rPr>
-  </w:style>
-  <w:style w:type="character" w:customStyle="1" w:styleId="AnnotationTok">
-    <w:name w:val="AnnotationTok"/>
-    <w:basedOn w:val="VerbatimChar"/>
-    <w:rPr>
-      <w:rFonts w:ascii="Consolas" w:hAnsi="Consolas"/>
-      <w:b/>
-      <w:i/>
-      <w:color w:val="8F5902"/>
-      <w:sz w:val="22"/>
-      <w:shd w:val="clear" w:color="auto" w:fill="F8F8F8"/>
-    </w:rPr>
-  </w:style>
-  <w:style w:type="character" w:customStyle="1" w:styleId="CommentVarTok">
-    <w:name w:val="CommentVarTok"/>
-    <w:basedOn w:val="VerbatimChar"/>
-    <w:rPr>
-      <w:rFonts w:ascii="Consolas" w:hAnsi="Consolas"/>
-      <w:b/>
-      <w:i/>
-      <w:color w:val="8F5902"/>
-      <w:sz w:val="22"/>
-      <w:shd w:val="clear" w:color="auto" w:fill="F8F8F8"/>
-    </w:rPr>
-  </w:style>
-  <w:style w:type="character" w:customStyle="1" w:styleId="OtherTok">
-    <w:name w:val="OtherTok"/>
-    <w:basedOn w:val="VerbatimChar"/>
-    <w:rPr>
-      <w:rFonts w:ascii="Consolas" w:hAnsi="Consolas"/>
-      <w:color w:val="8F5902"/>
-      <w:sz w:val="22"/>
-      <w:shd w:val="clear" w:color="auto" w:fill="F8F8F8"/>
-    </w:rPr>
-  </w:style>
-  <w:style w:type="character" w:customStyle="1" w:styleId="FunctionTok">
-    <w:name w:val="FunctionTok"/>
-    <w:basedOn w:val="VerbatimChar"/>
-    <w:rPr>
-      <w:rFonts w:ascii="Consolas" w:hAnsi="Consolas"/>
-      <w:color w:val="000000"/>
-      <w:sz w:val="22"/>
-      <w:shd w:val="clear" w:color="auto" w:fill="F8F8F8"/>
-    </w:rPr>
-  </w:style>
-  <w:style w:type="character" w:customStyle="1" w:styleId="VariableTok">
-    <w:name w:val="VariableTok"/>
-    <w:basedOn w:val="VerbatimChar"/>
-    <w:rPr>
-      <w:rFonts w:ascii="Consolas" w:hAnsi="Consolas"/>
-      <w:color w:val="000000"/>
-      <w:sz w:val="22"/>
-      <w:shd w:val="clear" w:color="auto" w:fill="F8F8F8"/>
-    </w:rPr>
-  </w:style>
-  <w:style w:type="character" w:customStyle="1" w:styleId="ControlFlowTok">
-    <w:name w:val="ControlFlowTok"/>
-    <w:basedOn w:val="VerbatimChar"/>
-    <w:rPr>
-      <w:rFonts w:ascii="Consolas" w:hAnsi="Consolas"/>
-      <w:b/>
-      <w:color w:val="204A87"/>
-      <w:sz w:val="22"/>
-      <w:shd w:val="clear" w:color="auto" w:fill="F8F8F8"/>
-    </w:rPr>
-  </w:style>
-  <w:style w:type="character" w:customStyle="1" w:styleId="OperatorTok">
-    <w:name w:val="OperatorTok"/>
-    <w:basedOn w:val="VerbatimChar"/>
-    <w:rPr>
-      <w:rFonts w:ascii="Consolas" w:hAnsi="Consolas"/>
-      <w:b/>
-      <w:color w:val="CE5C00"/>
-      <w:sz w:val="22"/>
-      <w:shd w:val="clear" w:color="auto" w:fill="F8F8F8"/>
-    </w:rPr>
-  </w:style>
-  <w:style w:type="character" w:customStyle="1" w:styleId="BuiltInTok">
-    <w:name w:val="BuiltInTok"/>
-    <w:basedOn w:val="VerbatimChar"/>
-    <w:rPr>
-      <w:rFonts w:ascii="Consolas" w:hAnsi="Consolas"/>
-      <w:sz w:val="22"/>
-      <w:shd w:val="clear" w:color="auto" w:fill="F8F8F8"/>
-    </w:rPr>
-  </w:style>
-  <w:style w:type="character" w:customStyle="1" w:styleId="ExtensionTok">
-    <w:name w:val="ExtensionTok"/>
-    <w:basedOn w:val="VerbatimChar"/>
-    <w:rPr>
-      <w:rFonts w:ascii="Consolas" w:hAnsi="Consolas"/>
-      <w:sz w:val="22"/>
-      <w:shd w:val="clear" w:color="auto" w:fill="F8F8F8"/>
-    </w:rPr>
-  </w:style>
-  <w:style w:type="character" w:customStyle="1" w:styleId="PreprocessorTok">
-    <w:name w:val="PreprocessorTok"/>
-    <w:basedOn w:val="VerbatimChar"/>
-    <w:rPr>
-      <w:rFonts w:ascii="Consolas" w:hAnsi="Consolas"/>
-      <w:i/>
-      <w:color w:val="8F5902"/>
-      <w:sz w:val="22"/>
-      <w:shd w:val="clear" w:color="auto" w:fill="F8F8F8"/>
-    </w:rPr>
-  </w:style>
-  <w:style w:type="character" w:customStyle="1" w:styleId="AttributeTok">
-    <w:name w:val="AttributeTok"/>
-    <w:basedOn w:val="VerbatimChar"/>
-    <w:rPr>
-      <w:rFonts w:ascii="Consolas" w:hAnsi="Consolas"/>
-      <w:color w:val="C4A000"/>
-      <w:sz w:val="22"/>
-      <w:shd w:val="clear" w:color="auto" w:fill="F8F8F8"/>
-    </w:rPr>
-  </w:style>
-  <w:style w:type="character" w:customStyle="1" w:styleId="RegionMarkerTok">
-    <w:name w:val="RegionMarkerTok"/>
-    <w:basedOn w:val="VerbatimChar"/>
-    <w:rPr>
-      <w:rFonts w:ascii="Consolas" w:hAnsi="Consolas"/>
-      <w:sz w:val="22"/>
-      <w:shd w:val="clear" w:color="auto" w:fill="F8F8F8"/>
-    </w:rPr>
-  </w:style>
-  <w:style w:type="character" w:customStyle="1" w:styleId="InformationTok">
-    <w:name w:val="InformationTok"/>
-    <w:basedOn w:val="VerbatimChar"/>
-    <w:rPr>
-      <w:rFonts w:ascii="Consolas" w:hAnsi="Consolas"/>
-      <w:b/>
-      <w:i/>
-      <w:color w:val="8F5902"/>
-      <w:sz w:val="22"/>
-      <w:shd w:val="clear" w:color="auto" w:fill="F8F8F8"/>
-    </w:rPr>
-  </w:style>
-  <w:style w:type="character" w:customStyle="1" w:styleId="WarningTok">
-    <w:name w:val="WarningTok"/>
-    <w:basedOn w:val="VerbatimChar"/>
-    <w:rPr>
-      <w:rFonts w:ascii="Consolas" w:hAnsi="Consolas"/>
-      <w:b/>
-      <w:i/>
-      <w:color w:val="8F5902"/>
-      <w:sz w:val="22"/>
-      <w:shd w:val="clear" w:color="auto" w:fill="F8F8F8"/>
-    </w:rPr>
-  </w:style>
-  <w:style w:type="character" w:customStyle="1" w:styleId="AlertTok">
-    <w:name w:val="AlertTok"/>
-    <w:basedOn w:val="VerbatimChar"/>
-    <w:rPr>
-      <w:rFonts w:ascii="Consolas" w:hAnsi="Consolas"/>
-      <w:color w:val="EF2929"/>
-      <w:sz w:val="22"/>
-      <w:shd w:val="clear" w:color="auto" w:fill="F8F8F8"/>
-    </w:rPr>
-  </w:style>
-  <w:style w:type="character" w:customStyle="1" w:styleId="ErrorTok">
-    <w:name w:val="ErrorTok"/>
-    <w:basedOn w:val="VerbatimChar"/>
-    <w:rPr>
-      <w:rFonts w:ascii="Consolas" w:hAnsi="Consolas"/>
-      <w:b/>
-      <w:color w:val="A40000"/>
-      <w:sz w:val="22"/>
-      <w:shd w:val="clear" w:color="auto" w:fill="F8F8F8"/>
-    </w:rPr>
-  </w:style>
-  <w:style w:type="character" w:customStyle="1" w:styleId="NormalTok">
-    <w:name w:val="NormalTok"/>
-    <w:basedOn w:val="VerbatimChar"/>
-    <w:rPr>
-      <w:rFonts w:ascii="Consolas" w:hAnsi="Consolas"/>
-      <w:sz w:val="22"/>
-      <w:shd w:val="clear" w:color="auto" w:fill="F8F8F8"/>
-    </w:rPr>
-  </w:style>
-  <w:style w:type="paragraph" w:styleId="MessageHeader">
-    <w:name w:val="Message Header"/>
-    <w:basedOn w:val="Normal"/>
-    <w:link w:val="MessageHeaderChar"/>
-    <w:unhideWhenUsed/>
-    <w:rsid w:val="00782380"/>
-    <w:pPr>
-      <w:pBdr>
-        <w:top w:val="single" w:sz="6" w:space="1" w:color="auto"/>
-        <w:left w:val="single" w:sz="6" w:space="1" w:color="auto"/>
-        <w:bottom w:val="single" w:sz="6" w:space="1" w:color="auto"/>
-        <w:right w:val="single" w:sz="6" w:space="1" w:color="auto"/>
-      </w:pBdr>
-      <w:shd w:val="pct20" w:color="auto" w:fill="auto"/>
-      <w:spacing w:after="0"/>
-      <w:ind w:left="1080" w:hanging="1080"/>
-    </w:pPr>
-    <w:rPr>
-      <w:rFonts w:asciiTheme="majorHAnsi" w:eastAsiaTheme="majorEastAsia" w:hAnsiTheme="majorHAnsi" w:cstheme="majorBidi"/>
-    </w:rPr>
   </w:style>
   <w:style w:type="character" w:customStyle="1" w:styleId="BodyTextChar">
     <w:name w:val="Body Text Char"/>
@@ -3038,28 +2810,6 @@
       <w:rFonts w:ascii="Poppins" w:hAnsi="Poppins" w:cs="Segoe UI"/>
       <w:sz w:val="20"/>
     </w:rPr>
-  </w:style>
-  <w:style w:type="character" w:customStyle="1" w:styleId="MessageHeaderChar">
-    <w:name w:val="Message Header Char"/>
-    <w:basedOn w:val="DefaultParagraphFont"/>
-    <w:link w:val="MessageHeader"/>
-    <w:rsid w:val="00782380"/>
-    <w:rPr>
-      <w:rFonts w:asciiTheme="majorHAnsi" w:eastAsiaTheme="majorEastAsia" w:hAnsiTheme="majorHAnsi" w:cstheme="majorBidi"/>
-      <w:shd w:val="pct20" w:color="auto" w:fill="auto"/>
-    </w:rPr>
-  </w:style>
-  <w:style w:type="paragraph" w:customStyle="1" w:styleId="Style1">
-    <w:name w:val="Style1"/>
-    <w:basedOn w:val="Subtitle"/>
-    <w:qFormat/>
-    <w:rsid w:val="006B15E3"/>
-  </w:style>
-  <w:style w:type="paragraph" w:customStyle="1" w:styleId="Style2">
-    <w:name w:val="Style2"/>
-    <w:basedOn w:val="Subtitle"/>
-    <w:qFormat/>
-    <w:rsid w:val="001008F6"/>
   </w:style>
   <w:style w:type="paragraph" w:styleId="Header">
     <w:name w:val="header"/>
@@ -3111,21 +2861,6 @@
     <w:rPr>
       <w:rFonts w:ascii="Tahoma" w:hAnsi="Tahoma"/>
       <w:color w:val="981E32"/>
-    </w:rPr>
-  </w:style>
-  <w:style w:type="paragraph" w:styleId="NoSpacing">
-    <w:name w:val="No Spacing"/>
-    <w:uiPriority w:val="1"/>
-    <w:qFormat/>
-    <w:rsid w:val="00D9513E"/>
-    <w:pPr>
-      <w:spacing w:after="0"/>
-    </w:pPr>
-    <w:rPr>
-      <w:rFonts w:eastAsiaTheme="minorEastAsia"/>
-      <w:sz w:val="22"/>
-      <w:szCs w:val="22"/>
-      <w:lang w:eastAsia="zh-CN"/>
     </w:rPr>
   </w:style>
   <w:style w:type="character" w:styleId="PageNumber">

</xml_diff>